<commit_message>
Adding ratings to the database
</commit_message>
<xml_diff>
--- a/documentation/developer.docx
+++ b/documentation/developer.docx
@@ -316,18 +316,36 @@
       <w:pPr>
         <w:rPr>
           <w:rFonts w:ascii="Rockwell" w:hAnsi="Rockwell" w:cs="Courier New"/>
-          <w:sz w:val="28"/>
-          <w:szCs w:val="28"/>
-        </w:rPr>
-      </w:pPr>
+        </w:rPr>
+      </w:pPr>
+      <w:r>
+        <w:rPr>
+          <w:rFonts w:ascii="Rockwell" w:hAnsi="Rockwell" w:cs="Courier New"/>
+        </w:rPr>
+        <w:t>Egy commentet lehet azonosítani a felhasználó azonosítója (</w:t>
+      </w:r>
+      <w:proofErr w:type="spellStart"/>
+      <w:r>
+        <w:rPr>
+          <w:rFonts w:ascii="Rockwell" w:hAnsi="Rockwell" w:cs="Courier New"/>
+        </w:rPr>
+        <w:t>id</w:t>
+      </w:r>
+      <w:proofErr w:type="spellEnd"/>
+      <w:r>
+        <w:rPr>
+          <w:rFonts w:ascii="Rockwell" w:hAnsi="Rockwell" w:cs="Courier New"/>
+        </w:rPr>
+        <w:t xml:space="preserve"> -je) alapján.</w:t>
+      </w:r>
       <w:r>
         <w:rPr>
           <w:noProof/>
         </w:rPr>
         <w:drawing>
-          <wp:inline distT="0" distB="0" distL="0" distR="0" wp14:anchorId="685A56FD" wp14:editId="25B0BABB">
-            <wp:extent cx="5760720" cy="1638300"/>
-            <wp:effectExtent l="0" t="0" r="0" b="0"/>
+          <wp:inline distT="0" distB="0" distL="0" distR="0" wp14:anchorId="0D65C23D" wp14:editId="16910203">
+            <wp:extent cx="5760720" cy="3957320"/>
+            <wp:effectExtent l="0" t="0" r="0" b="5080"/>
             <wp:docPr id="1" name="Kép 1"/>
             <wp:cNvGraphicFramePr>
               <a:graphicFrameLocks xmlns:a="http://schemas.openxmlformats.org/drawingml/2006/main" noChangeAspect="1"/>
@@ -348,7 +366,7 @@
                   <pic:spPr>
                     <a:xfrm>
                       <a:off x="0" y="0"/>
-                      <a:ext cx="5760720" cy="1638300"/>
+                      <a:ext cx="5760720" cy="3957320"/>
                     </a:xfrm>
                     <a:prstGeom prst="rect">
                       <a:avLst/>
@@ -360,102 +378,181 @@
           </wp:inline>
         </w:drawing>
       </w:r>
-    </w:p>
-    <w:p>
-      <w:pPr>
-        <w:rPr>
-          <w:rFonts w:ascii="Rockwell" w:hAnsi="Rockwell" w:cs="Courier New"/>
-        </w:rPr>
-      </w:pPr>
-      <w:r>
-        <w:rPr>
-          <w:rFonts w:ascii="Rockwell" w:hAnsi="Rockwell" w:cs="Courier New"/>
-        </w:rPr>
-        <w:t xml:space="preserve">Egy commentet </w:t>
+      <w:bookmarkStart w:id="0" w:name="_GoBack"/>
+      <w:bookmarkEnd w:id="0"/>
+    </w:p>
+    <w:p>
+      <w:pPr>
+        <w:rPr>
+          <w:rFonts w:ascii="Rockwell" w:hAnsi="Rockwell" w:cs="Courier New"/>
+          <w:sz w:val="32"/>
+          <w:szCs w:val="32"/>
+        </w:rPr>
+      </w:pPr>
+      <w:r>
+        <w:rPr>
+          <w:rFonts w:ascii="Rockwell" w:hAnsi="Rockwell" w:cs="Courier New"/>
+          <w:sz w:val="32"/>
+          <w:szCs w:val="32"/>
+        </w:rPr>
+        <w:t xml:space="preserve">A </w:t>
       </w:r>
       <w:proofErr w:type="spellStart"/>
       <w:r>
         <w:rPr>
           <w:rFonts w:ascii="Rockwell" w:hAnsi="Rockwell" w:cs="Courier New"/>
-        </w:rPr>
-        <w:t xml:space="preserve">lehet </w:t>
+          <w:sz w:val="32"/>
+          <w:szCs w:val="32"/>
+        </w:rPr>
+        <w:t>games</w:t>
       </w:r>
       <w:proofErr w:type="spellEnd"/>
       <w:r>
         <w:rPr>
           <w:rFonts w:ascii="Rockwell" w:hAnsi="Rockwell" w:cs="Courier New"/>
-        </w:rPr>
-        <w:t xml:space="preserve">azonosítani a felhasználó </w:t>
-      </w:r>
-      <w:r>
-        <w:rPr>
-          <w:rFonts w:ascii="Rockwell" w:hAnsi="Rockwell" w:cs="Courier New"/>
-        </w:rPr>
-        <w:t>azonosít</w:t>
-      </w:r>
-      <w:r>
-        <w:rPr>
-          <w:rFonts w:ascii="Rockwell" w:hAnsi="Rockwell" w:cs="Courier New"/>
-        </w:rPr>
-        <w:t>ója (</w:t>
+          <w:sz w:val="32"/>
+          <w:szCs w:val="32"/>
+        </w:rPr>
+        <w:t xml:space="preserve"> adatai</w:t>
+      </w:r>
+    </w:p>
+    <w:p>
+      <w:pPr>
+        <w:rPr>
+          <w:rFonts w:ascii="Cambria" w:hAnsi="Cambria" w:cs="Courier New"/>
+        </w:rPr>
+      </w:pPr>
+      <w:r>
+        <w:rPr>
+          <w:rFonts w:ascii="Rockwell" w:hAnsi="Rockwell" w:cs="Courier New"/>
+        </w:rPr>
+        <w:t>Minden játéknak kell egy azonosít</w:t>
+      </w:r>
+      <w:r>
+        <w:rPr>
+          <w:rFonts w:ascii="Cambria" w:hAnsi="Cambria" w:cs="Courier New"/>
+        </w:rPr>
+        <w:t>ó (</w:t>
       </w:r>
       <w:proofErr w:type="spellStart"/>
       <w:r>
         <w:rPr>
-          <w:rFonts w:ascii="Rockwell" w:hAnsi="Rockwell" w:cs="Courier New"/>
-        </w:rPr>
-        <w:t>u_id</w:t>
+          <w:rFonts w:ascii="Cambria" w:hAnsi="Cambria" w:cs="Courier New"/>
+        </w:rPr>
+        <w:t>id</w:t>
       </w:r>
       <w:proofErr w:type="spellEnd"/>
       <w:r>
         <w:rPr>
-          <w:rFonts w:ascii="Rockwell" w:hAnsi="Rockwell" w:cs="Courier New"/>
-        </w:rPr>
-        <w:t xml:space="preserve"> -je) alapján.</w:t>
-      </w:r>
-    </w:p>
-    <w:p>
-      <w:pPr>
-        <w:rPr>
-          <w:rFonts w:ascii="Rockwell" w:hAnsi="Rockwell" w:cs="Courier New"/>
-        </w:rPr>
-      </w:pPr>
-    </w:p>
-    <w:p>
-      <w:pPr>
-        <w:rPr>
-          <w:rFonts w:ascii="Rockwell" w:hAnsi="Rockwell" w:cs="Courier New"/>
-        </w:rPr>
-      </w:pPr>
-    </w:p>
-    <w:p>
-      <w:pPr>
-        <w:rPr>
-          <w:rFonts w:ascii="Rockwell" w:hAnsi="Rockwell" w:cs="Courier New"/>
-        </w:rPr>
-      </w:pPr>
-    </w:p>
-    <w:p>
-      <w:pPr>
-        <w:rPr>
-          <w:rFonts w:ascii="Rockwell" w:hAnsi="Rockwell" w:cs="Courier New"/>
-        </w:rPr>
-      </w:pPr>
-    </w:p>
-    <w:p>
-      <w:pPr>
-        <w:rPr>
-          <w:rFonts w:ascii="Rockwell" w:hAnsi="Rockwell" w:cs="Courier New"/>
-        </w:rPr>
-      </w:pPr>
-      <w:r>
+          <w:rFonts w:ascii="Cambria" w:hAnsi="Cambria" w:cs="Courier New"/>
+        </w:rPr>
+        <w:t>)</w:t>
+      </w:r>
+      <w:r>
+        <w:rPr>
+          <w:rFonts w:ascii="Cambria" w:hAnsi="Cambria" w:cs="Courier New"/>
+        </w:rPr>
+        <w:t xml:space="preserve"> ami a elsődleges kulcs lesz. Ezenkívül szükséges van </w:t>
+      </w:r>
+      <w:r>
+        <w:rPr>
+          <w:rFonts w:ascii="Cambria" w:hAnsi="Cambria" w:cs="Courier New"/>
+        </w:rPr>
+        <w:t>a játék nevére (</w:t>
+      </w:r>
+      <w:proofErr w:type="spellStart"/>
+      <w:r>
+        <w:rPr>
+          <w:rFonts w:ascii="Cambria" w:hAnsi="Cambria" w:cs="Courier New"/>
+        </w:rPr>
+        <w:t>name</w:t>
+      </w:r>
+      <w:proofErr w:type="spellEnd"/>
+      <w:r>
+        <w:rPr>
+          <w:rFonts w:ascii="Cambria" w:hAnsi="Cambria" w:cs="Courier New"/>
+        </w:rPr>
+        <w:t>), fajtájára (</w:t>
+      </w:r>
+      <w:proofErr w:type="spellStart"/>
+      <w:r>
+        <w:rPr>
+          <w:rFonts w:ascii="Cambria" w:hAnsi="Cambria" w:cs="Courier New"/>
+        </w:rPr>
+        <w:t>genre</w:t>
+      </w:r>
+      <w:proofErr w:type="spellEnd"/>
+      <w:r>
+        <w:rPr>
+          <w:rFonts w:ascii="Cambria" w:hAnsi="Cambria" w:cs="Courier New"/>
+        </w:rPr>
+        <w:t>),  megjelenése dátum (</w:t>
+      </w:r>
+      <w:proofErr w:type="spellStart"/>
+      <w:r>
+        <w:rPr>
+          <w:rFonts w:ascii="Cambria" w:hAnsi="Cambria" w:cs="Courier New"/>
+        </w:rPr>
+        <w:t>release_date</w:t>
+      </w:r>
+      <w:proofErr w:type="spellEnd"/>
+      <w:r>
+        <w:rPr>
+          <w:rFonts w:ascii="Cambria" w:hAnsi="Cambria" w:cs="Courier New"/>
+        </w:rPr>
+        <w:t>) és a leírására (</w:t>
+      </w:r>
+      <w:proofErr w:type="spellStart"/>
+      <w:r>
+        <w:rPr>
+          <w:rFonts w:ascii="Cambria" w:hAnsi="Cambria" w:cs="Courier New"/>
+        </w:rPr>
+        <w:t>description</w:t>
+      </w:r>
+      <w:proofErr w:type="spellEnd"/>
+      <w:r>
+        <w:rPr>
+          <w:rFonts w:ascii="Cambria" w:hAnsi="Cambria" w:cs="Courier New"/>
+        </w:rPr>
+        <w:t>).</w:t>
+      </w:r>
+    </w:p>
+    <w:p>
+      <w:pPr>
+        <w:rPr>
+          <w:rFonts w:ascii="Cambria" w:hAnsi="Cambria" w:cs="Courier New"/>
+        </w:rPr>
+      </w:pPr>
+      <w:r>
+        <w:rPr>
+          <w:rFonts w:ascii="Cambria" w:hAnsi="Cambria" w:cs="Courier New"/>
+        </w:rPr>
+        <w:lastRenderedPageBreak/>
+        <w:t xml:space="preserve">Ennek megfélően a </w:t>
+      </w:r>
+      <w:proofErr w:type="spellStart"/>
+      <w:r>
+        <w:rPr>
+          <w:rFonts w:ascii="Cambria" w:hAnsi="Cambria" w:cs="Courier New"/>
+        </w:rPr>
+        <w:t>games</w:t>
+      </w:r>
+      <w:proofErr w:type="spellEnd"/>
+      <w:r>
+        <w:rPr>
+          <w:rFonts w:ascii="Cambria" w:hAnsi="Cambria" w:cs="Courier New"/>
+        </w:rPr>
+        <w:t xml:space="preserve"> tábla szerkezete: </w:t>
+      </w:r>
+    </w:p>
+    <w:p>
+      <w:pPr>
         <w:rPr>
           <w:rFonts w:ascii="Rockwell" w:hAnsi="Rockwell" w:cs="Courier New"/>
           <w:sz w:val="28"/>
           <w:szCs w:val="28"/>
         </w:rPr>
-        <w:t xml:space="preserve"> </w:t>
-      </w:r>
+      </w:pPr>
     </w:p>
     <w:p>
       <w:pPr>
@@ -470,26 +567,39 @@
       <w:pPr>
         <w:rPr>
           <w:rFonts w:ascii="Rockwell" w:hAnsi="Rockwell" w:cs="Courier New"/>
-          <w:sz w:val="28"/>
-          <w:szCs w:val="28"/>
-        </w:rPr>
-      </w:pPr>
-    </w:p>
-    <w:p>
-      <w:pPr>
-        <w:rPr>
-          <w:rFonts w:ascii="Rockwell" w:hAnsi="Rockwell" w:cs="Courier New"/>
-          <w:sz w:val="28"/>
-          <w:szCs w:val="28"/>
-        </w:rPr>
-      </w:pPr>
-    </w:p>
-    <w:p>
-      <w:pPr>
-        <w:rPr>
-          <w:rFonts w:ascii="Rockwell" w:hAnsi="Rockwell" w:cs="Courier New"/>
-          <w:sz w:val="28"/>
-          <w:szCs w:val="28"/>
+        </w:rPr>
+      </w:pPr>
+      <w:r>
+        <w:rPr>
+          <w:rFonts w:ascii="Rockwell" w:hAnsi="Rockwell" w:cs="Courier New"/>
+        </w:rPr>
+        <w:t xml:space="preserve">Az alkalmazás teszteléséhez az alábbi </w:t>
+      </w:r>
+      <w:proofErr w:type="spellStart"/>
+      <w:r>
+        <w:rPr>
+          <w:rFonts w:ascii="Rockwell" w:hAnsi="Rockwell" w:cs="Courier New"/>
+        </w:rPr>
+        <w:t>tesztadatokat</w:t>
+      </w:r>
+      <w:proofErr w:type="spellEnd"/>
+      <w:r>
+        <w:rPr>
+          <w:rFonts w:ascii="Rockwell" w:hAnsi="Rockwell" w:cs="Courier New"/>
+        </w:rPr>
+        <w:t xml:space="preserve"> vittünk be:</w:t>
+      </w:r>
+      <w:r>
+        <w:rPr>
+          <w:rFonts w:ascii="Rockwell" w:hAnsi="Rockwell" w:cs="Courier New"/>
+        </w:rPr>
+        <w:br/>
+      </w:r>
+    </w:p>
+    <w:p>
+      <w:pPr>
+        <w:rPr>
+          <w:rFonts w:ascii="Rockwell" w:hAnsi="Rockwell" w:cs="Courier New"/>
         </w:rPr>
       </w:pPr>
     </w:p>
@@ -516,7 +626,7 @@
           <w:sz w:val="32"/>
           <w:szCs w:val="32"/>
         </w:rPr>
-        <w:t>games</w:t>
+        <w:t>comments</w:t>
       </w:r>
       <w:proofErr w:type="spellEnd"/>
       <w:r>
@@ -525,274 +635,8 @@
           <w:sz w:val="32"/>
           <w:szCs w:val="32"/>
         </w:rPr>
-        <w:t xml:space="preserve"> adatai</w:t>
-      </w:r>
-    </w:p>
-    <w:p>
-      <w:pPr>
-        <w:rPr>
-          <w:rFonts w:ascii="Cambria" w:hAnsi="Cambria" w:cs="Courier New"/>
-        </w:rPr>
-      </w:pPr>
-      <w:r>
-        <w:rPr>
-          <w:rFonts w:ascii="Rockwell" w:hAnsi="Rockwell" w:cs="Courier New"/>
-        </w:rPr>
-        <w:t>Minden játéknak kell egy azonosít</w:t>
-      </w:r>
-      <w:r>
-        <w:rPr>
-          <w:rFonts w:ascii="Cambria" w:hAnsi="Cambria" w:cs="Courier New"/>
-        </w:rPr>
-        <w:t>ó (</w:t>
-      </w:r>
-      <w:proofErr w:type="spellStart"/>
-      <w:r>
-        <w:rPr>
-          <w:rFonts w:ascii="Cambria" w:hAnsi="Cambria" w:cs="Courier New"/>
-        </w:rPr>
-        <w:t>g_id</w:t>
-      </w:r>
-      <w:proofErr w:type="spellEnd"/>
-      <w:r>
-        <w:rPr>
-          <w:rFonts w:ascii="Cambria" w:hAnsi="Cambria" w:cs="Courier New"/>
-        </w:rPr>
-        <w:t>)</w:t>
-      </w:r>
-      <w:r>
-        <w:rPr>
-          <w:rFonts w:ascii="Cambria" w:hAnsi="Cambria" w:cs="Courier New"/>
-        </w:rPr>
-        <w:t xml:space="preserve"> ami a elsődleges kulcs lesz. Ezenkívül szükséges van </w:t>
-      </w:r>
-      <w:r>
-        <w:rPr>
-          <w:rFonts w:ascii="Cambria" w:hAnsi="Cambria" w:cs="Courier New"/>
-        </w:rPr>
-        <w:t>a játék nevére (</w:t>
-      </w:r>
-      <w:proofErr w:type="spellStart"/>
-      <w:r>
-        <w:rPr>
-          <w:rFonts w:ascii="Cambria" w:hAnsi="Cambria" w:cs="Courier New"/>
-        </w:rPr>
-        <w:t>g_name</w:t>
-      </w:r>
-      <w:proofErr w:type="spellEnd"/>
-      <w:r>
-        <w:rPr>
-          <w:rFonts w:ascii="Cambria" w:hAnsi="Cambria" w:cs="Courier New"/>
-        </w:rPr>
-        <w:t>), fajtájára (</w:t>
-      </w:r>
-      <w:proofErr w:type="spellStart"/>
-      <w:r>
-        <w:rPr>
-          <w:rFonts w:ascii="Cambria" w:hAnsi="Cambria" w:cs="Courier New"/>
-        </w:rPr>
-        <w:t>genre</w:t>
-      </w:r>
-      <w:proofErr w:type="spellEnd"/>
-      <w:r>
-        <w:rPr>
-          <w:rFonts w:ascii="Cambria" w:hAnsi="Cambria" w:cs="Courier New"/>
-        </w:rPr>
-        <w:t>),  megjelenése dátum (</w:t>
-      </w:r>
-      <w:proofErr w:type="spellStart"/>
-      <w:r>
-        <w:rPr>
-          <w:rFonts w:ascii="Cambria" w:hAnsi="Cambria" w:cs="Courier New"/>
-        </w:rPr>
-        <w:t>release_date</w:t>
-      </w:r>
-      <w:proofErr w:type="spellEnd"/>
-      <w:r>
-        <w:rPr>
-          <w:rFonts w:ascii="Cambria" w:hAnsi="Cambria" w:cs="Courier New"/>
-        </w:rPr>
-        <w:t>) és a leírására (</w:t>
-      </w:r>
-      <w:proofErr w:type="spellStart"/>
-      <w:r>
-        <w:rPr>
-          <w:rFonts w:ascii="Cambria" w:hAnsi="Cambria" w:cs="Courier New"/>
-        </w:rPr>
-        <w:t>description</w:t>
-      </w:r>
-      <w:proofErr w:type="spellEnd"/>
-      <w:r>
-        <w:rPr>
-          <w:rFonts w:ascii="Cambria" w:hAnsi="Cambria" w:cs="Courier New"/>
-        </w:rPr>
-        <w:t>).</w:t>
-      </w:r>
-    </w:p>
-    <w:p>
-      <w:pPr>
-        <w:rPr>
-          <w:rFonts w:ascii="Cambria" w:hAnsi="Cambria" w:cs="Courier New"/>
-        </w:rPr>
-      </w:pPr>
-      <w:r>
-        <w:rPr>
-          <w:rFonts w:ascii="Cambria" w:hAnsi="Cambria" w:cs="Courier New"/>
-        </w:rPr>
-        <w:t xml:space="preserve">Ennek megfélően a </w:t>
-      </w:r>
-      <w:proofErr w:type="spellStart"/>
-      <w:r>
-        <w:rPr>
-          <w:rFonts w:ascii="Cambria" w:hAnsi="Cambria" w:cs="Courier New"/>
-        </w:rPr>
-        <w:t>games</w:t>
-      </w:r>
-      <w:proofErr w:type="spellEnd"/>
-      <w:r>
-        <w:rPr>
-          <w:rFonts w:ascii="Cambria" w:hAnsi="Cambria" w:cs="Courier New"/>
-        </w:rPr>
-        <w:t xml:space="preserve"> tábla szerkezete: </w:t>
-      </w:r>
-    </w:p>
-    <w:p>
-      <w:pPr>
-        <w:rPr>
-          <w:rFonts w:ascii="Rockwell" w:hAnsi="Rockwell" w:cs="Courier New"/>
-          <w:sz w:val="28"/>
-          <w:szCs w:val="28"/>
-        </w:rPr>
-      </w:pPr>
-      <w:r>
-        <w:rPr>
-          <w:noProof/>
-        </w:rPr>
-        <w:drawing>
-          <wp:inline distT="0" distB="0" distL="0" distR="0" wp14:anchorId="03144177" wp14:editId="0404C5CD">
-            <wp:extent cx="5760720" cy="1181735"/>
-            <wp:effectExtent l="0" t="0" r="0" b="0"/>
-            <wp:docPr id="4" name="Kép 4"/>
-            <wp:cNvGraphicFramePr>
-              <a:graphicFrameLocks xmlns:a="http://schemas.openxmlformats.org/drawingml/2006/main" noChangeAspect="1"/>
-            </wp:cNvGraphicFramePr>
-            <a:graphic xmlns:a="http://schemas.openxmlformats.org/drawingml/2006/main">
-              <a:graphicData uri="http://schemas.openxmlformats.org/drawingml/2006/picture">
-                <pic:pic xmlns:pic="http://schemas.openxmlformats.org/drawingml/2006/picture">
-                  <pic:nvPicPr>
-                    <pic:cNvPr id="1" name=""/>
-                    <pic:cNvPicPr/>
-                  </pic:nvPicPr>
-                  <pic:blipFill>
-                    <a:blip r:embed="rId5"/>
-                    <a:stretch>
-                      <a:fillRect/>
-                    </a:stretch>
-                  </pic:blipFill>
-                  <pic:spPr>
-                    <a:xfrm>
-                      <a:off x="0" y="0"/>
-                      <a:ext cx="5760720" cy="1181735"/>
-                    </a:xfrm>
-                    <a:prstGeom prst="rect">
-                      <a:avLst/>
-                    </a:prstGeom>
-                  </pic:spPr>
-                </pic:pic>
-              </a:graphicData>
-            </a:graphic>
-          </wp:inline>
-        </w:drawing>
-      </w:r>
-    </w:p>
-    <w:p>
-      <w:pPr>
-        <w:rPr>
-          <w:rFonts w:ascii="Rockwell" w:hAnsi="Rockwell" w:cs="Courier New"/>
-          <w:sz w:val="28"/>
-          <w:szCs w:val="28"/>
-        </w:rPr>
-      </w:pPr>
-    </w:p>
-    <w:p>
-      <w:pPr>
-        <w:rPr>
-          <w:rFonts w:ascii="Rockwell" w:hAnsi="Rockwell" w:cs="Courier New"/>
-        </w:rPr>
-      </w:pPr>
-      <w:r>
-        <w:rPr>
-          <w:rFonts w:ascii="Rockwell" w:hAnsi="Rockwell" w:cs="Courier New"/>
-        </w:rPr>
-        <w:t xml:space="preserve">Az alkalmazás teszteléséhez az alábbi </w:t>
-      </w:r>
-      <w:proofErr w:type="spellStart"/>
-      <w:r>
-        <w:rPr>
-          <w:rFonts w:ascii="Rockwell" w:hAnsi="Rockwell" w:cs="Courier New"/>
-        </w:rPr>
-        <w:t>tesztadatokat</w:t>
-      </w:r>
-      <w:proofErr w:type="spellEnd"/>
-      <w:r>
-        <w:rPr>
-          <w:rFonts w:ascii="Rockwell" w:hAnsi="Rockwell" w:cs="Courier New"/>
-        </w:rPr>
-        <w:t xml:space="preserve"> vittünk be:</w:t>
-      </w:r>
-      <w:r>
-        <w:rPr>
-          <w:rFonts w:ascii="Rockwell" w:hAnsi="Rockwell" w:cs="Courier New"/>
-        </w:rPr>
-        <w:br/>
-      </w:r>
-      <w:r>
-        <w:rPr>
-          <w:noProof/>
-        </w:rPr>
-        <w:drawing>
-          <wp:inline distT="0" distB="0" distL="0" distR="0" wp14:anchorId="3BC31994" wp14:editId="56E44D8A">
-            <wp:extent cx="5760720" cy="2604135"/>
-            <wp:effectExtent l="0" t="0" r="0" b="5715"/>
-            <wp:docPr id="5" name="Kép 5"/>
-            <wp:cNvGraphicFramePr>
-              <a:graphicFrameLocks xmlns:a="http://schemas.openxmlformats.org/drawingml/2006/main" noChangeAspect="1"/>
-            </wp:cNvGraphicFramePr>
-            <a:graphic xmlns:a="http://schemas.openxmlformats.org/drawingml/2006/main">
-              <a:graphicData uri="http://schemas.openxmlformats.org/drawingml/2006/picture">
-                <pic:pic xmlns:pic="http://schemas.openxmlformats.org/drawingml/2006/picture">
-                  <pic:nvPicPr>
-                    <pic:cNvPr id="1" name=""/>
-                    <pic:cNvPicPr/>
-                  </pic:nvPicPr>
-                  <pic:blipFill>
-                    <a:blip r:embed="rId6"/>
-                    <a:stretch>
-                      <a:fillRect/>
-                    </a:stretch>
-                  </pic:blipFill>
-                  <pic:spPr>
-                    <a:xfrm>
-                      <a:off x="0" y="0"/>
-                      <a:ext cx="5760720" cy="2604135"/>
-                    </a:xfrm>
-                    <a:prstGeom prst="rect">
-                      <a:avLst/>
-                    </a:prstGeom>
-                  </pic:spPr>
-                </pic:pic>
-              </a:graphicData>
-            </a:graphic>
-          </wp:inline>
-        </w:drawing>
-      </w:r>
-    </w:p>
-    <w:p>
-      <w:pPr>
-        <w:rPr>
-          <w:rFonts w:ascii="Rockwell" w:hAnsi="Rockwell" w:cs="Courier New"/>
-        </w:rPr>
-      </w:pPr>
+        <w:t xml:space="preserve"> tábla</w:t>
+      </w:r>
     </w:p>
     <w:p>
       <w:pPr>
@@ -802,31 +646,45 @@
           <w:szCs w:val="32"/>
         </w:rPr>
       </w:pPr>
-      <w:r>
+    </w:p>
+    <w:p>
+      <w:pPr>
         <w:rPr>
           <w:rFonts w:ascii="Rockwell" w:hAnsi="Rockwell" w:cs="Courier New"/>
           <w:sz w:val="32"/>
           <w:szCs w:val="32"/>
         </w:rPr>
-        <w:t xml:space="preserve">A </w:t>
-      </w:r>
-      <w:proofErr w:type="spellStart"/>
-      <w:r>
+      </w:pPr>
+    </w:p>
+    <w:p>
+      <w:pPr>
         <w:rPr>
           <w:rFonts w:ascii="Rockwell" w:hAnsi="Rockwell" w:cs="Courier New"/>
           <w:sz w:val="32"/>
           <w:szCs w:val="32"/>
         </w:rPr>
-        <w:t>comments</w:t>
-      </w:r>
-      <w:proofErr w:type="spellEnd"/>
-      <w:r>
+      </w:pPr>
+    </w:p>
+    <w:p>
+      <w:pPr>
         <w:rPr>
           <w:rFonts w:ascii="Rockwell" w:hAnsi="Rockwell" w:cs="Courier New"/>
           <w:sz w:val="32"/>
           <w:szCs w:val="32"/>
         </w:rPr>
-        <w:t xml:space="preserve"> tábla</w:t>
+      </w:pPr>
+    </w:p>
+    <w:p>
+      <w:pPr>
+        <w:rPr>
+          <w:rFonts w:ascii="Rockwell" w:hAnsi="Rockwell" w:cs="Courier New"/>
+        </w:rPr>
+      </w:pPr>
+      <w:r>
+        <w:rPr>
+          <w:rFonts w:ascii="Rockwell" w:hAnsi="Rockwell" w:cs="Courier New"/>
+        </w:rPr>
+        <w:t>Tesztadatok:</w:t>
       </w:r>
     </w:p>
     <w:p>
@@ -837,137 +695,6 @@
           <w:szCs w:val="32"/>
         </w:rPr>
       </w:pPr>
-      <w:r>
-        <w:rPr>
-          <w:noProof/>
-        </w:rPr>
-        <w:drawing>
-          <wp:inline distT="0" distB="0" distL="0" distR="0" wp14:anchorId="467F5B06" wp14:editId="4A777EE6">
-            <wp:extent cx="5760720" cy="1188085"/>
-            <wp:effectExtent l="0" t="0" r="0" b="0"/>
-            <wp:docPr id="7" name="Kép 7"/>
-            <wp:cNvGraphicFramePr>
-              <a:graphicFrameLocks xmlns:a="http://schemas.openxmlformats.org/drawingml/2006/main" noChangeAspect="1"/>
-            </wp:cNvGraphicFramePr>
-            <a:graphic xmlns:a="http://schemas.openxmlformats.org/drawingml/2006/main">
-              <a:graphicData uri="http://schemas.openxmlformats.org/drawingml/2006/picture">
-                <pic:pic xmlns:pic="http://schemas.openxmlformats.org/drawingml/2006/picture">
-                  <pic:nvPicPr>
-                    <pic:cNvPr id="1" name=""/>
-                    <pic:cNvPicPr/>
-                  </pic:nvPicPr>
-                  <pic:blipFill>
-                    <a:blip r:embed="rId7"/>
-                    <a:stretch>
-                      <a:fillRect/>
-                    </a:stretch>
-                  </pic:blipFill>
-                  <pic:spPr>
-                    <a:xfrm>
-                      <a:off x="0" y="0"/>
-                      <a:ext cx="5760720" cy="1188085"/>
-                    </a:xfrm>
-                    <a:prstGeom prst="rect">
-                      <a:avLst/>
-                    </a:prstGeom>
-                  </pic:spPr>
-                </pic:pic>
-              </a:graphicData>
-            </a:graphic>
-          </wp:inline>
-        </w:drawing>
-      </w:r>
-    </w:p>
-    <w:p>
-      <w:pPr>
-        <w:rPr>
-          <w:rFonts w:ascii="Rockwell" w:hAnsi="Rockwell" w:cs="Courier New"/>
-          <w:sz w:val="32"/>
-          <w:szCs w:val="32"/>
-        </w:rPr>
-      </w:pPr>
-    </w:p>
-    <w:p>
-      <w:pPr>
-        <w:rPr>
-          <w:rFonts w:ascii="Rockwell" w:hAnsi="Rockwell" w:cs="Courier New"/>
-          <w:sz w:val="32"/>
-          <w:szCs w:val="32"/>
-        </w:rPr>
-      </w:pPr>
-    </w:p>
-    <w:p>
-      <w:pPr>
-        <w:rPr>
-          <w:rFonts w:ascii="Rockwell" w:hAnsi="Rockwell" w:cs="Courier New"/>
-          <w:sz w:val="32"/>
-          <w:szCs w:val="32"/>
-        </w:rPr>
-      </w:pPr>
-    </w:p>
-    <w:p>
-      <w:pPr>
-        <w:rPr>
-          <w:rFonts w:ascii="Rockwell" w:hAnsi="Rockwell" w:cs="Courier New"/>
-        </w:rPr>
-      </w:pPr>
-      <w:r>
-        <w:rPr>
-          <w:rFonts w:ascii="Rockwell" w:hAnsi="Rockwell" w:cs="Courier New"/>
-        </w:rPr>
-        <w:t>Tesztadatok:</w:t>
-      </w:r>
-      <w:bookmarkStart w:id="0" w:name="_GoBack"/>
-      <w:bookmarkEnd w:id="0"/>
-    </w:p>
-    <w:p>
-      <w:pPr>
-        <w:rPr>
-          <w:rFonts w:ascii="Rockwell" w:hAnsi="Rockwell" w:cs="Courier New"/>
-          <w:sz w:val="32"/>
-          <w:szCs w:val="32"/>
-        </w:rPr>
-      </w:pPr>
-      <w:r>
-        <w:rPr>
-          <w:noProof/>
-        </w:rPr>
-        <w:drawing>
-          <wp:inline distT="0" distB="0" distL="0" distR="0" wp14:anchorId="42C17CEB" wp14:editId="13E21CA7">
-            <wp:extent cx="5562600" cy="790575"/>
-            <wp:effectExtent l="0" t="0" r="0" b="9525"/>
-            <wp:docPr id="6" name="Kép 6"/>
-            <wp:cNvGraphicFramePr>
-              <a:graphicFrameLocks xmlns:a="http://schemas.openxmlformats.org/drawingml/2006/main" noChangeAspect="1"/>
-            </wp:cNvGraphicFramePr>
-            <a:graphic xmlns:a="http://schemas.openxmlformats.org/drawingml/2006/main">
-              <a:graphicData uri="http://schemas.openxmlformats.org/drawingml/2006/picture">
-                <pic:pic xmlns:pic="http://schemas.openxmlformats.org/drawingml/2006/picture">
-                  <pic:nvPicPr>
-                    <pic:cNvPr id="1" name=""/>
-                    <pic:cNvPicPr/>
-                  </pic:nvPicPr>
-                  <pic:blipFill>
-                    <a:blip r:embed="rId8"/>
-                    <a:stretch>
-                      <a:fillRect/>
-                    </a:stretch>
-                  </pic:blipFill>
-                  <pic:spPr>
-                    <a:xfrm>
-                      <a:off x="0" y="0"/>
-                      <a:ext cx="5562600" cy="790575"/>
-                    </a:xfrm>
-                    <a:prstGeom prst="rect">
-                      <a:avLst/>
-                    </a:prstGeom>
-                  </pic:spPr>
-                </pic:pic>
-              </a:graphicData>
-            </a:graphic>
-          </wp:inline>
-        </w:drawing>
-      </w:r>
     </w:p>
     <w:sectPr>
       <w:pgSz w:w="11906" w:h="16838"/>

</xml_diff>